<commit_message>
updated source & video link in HLD
</commit_message>
<xml_diff>
--- a/docs/HLD_Website_Splash_Weaver.docx
+++ b/docs/HLD_Website_Splash_Weaver.docx
@@ -382,13 +382,20 @@
                         <w:txbxContent>
                           <w:p>
                             <w:r>
-                              <w:t>react-grapesjs</w:t>
+                              <w:t>react-</w:t>
                             </w:r>
+                            <w:proofErr w:type="spellStart"/>
+                            <w:r>
+                              <w:t>grapesjs</w:t>
+                            </w:r>
+                            <w:proofErr w:type="spellEnd"/>
                           </w:p>
                           <w:p>
+                            <w:proofErr w:type="spellStart"/>
                             <w:r>
                               <w:t>FrontEnd</w:t>
                             </w:r>
+                            <w:proofErr w:type="spellEnd"/>
                           </w:p>
                         </w:txbxContent>
                       </wps:txbx>
@@ -1027,14 +1034,7 @@
           <w:sz w:val="24"/>
           <w:szCs w:val="24"/>
         </w:rPr>
-        <w:t>:</w:t>
-      </w:r>
-      <w:r>
-        <w:rPr>
-          <w:sz w:val="24"/>
-          <w:szCs w:val="24"/>
-        </w:rPr>
-        <w:t xml:space="preserve"> This is used for page CRUD operations and </w:t>
+        <w:t xml:space="preserve">: This is used for page CRUD operations and </w:t>
       </w:r>
       <w:r>
         <w:rPr>
@@ -1298,6 +1298,114 @@
           <w:tab w:val="left" w:pos="2484"/>
         </w:tabs>
         <w:rPr>
+          <w:b/>
+          <w:bCs/>
+          <w:sz w:val="24"/>
+          <w:szCs w:val="24"/>
+        </w:rPr>
+      </w:pPr>
+      <w:r>
+        <w:rPr>
+          <w:b/>
+          <w:bCs/>
+          <w:sz w:val="24"/>
+          <w:szCs w:val="24"/>
+        </w:rPr>
+        <w:t xml:space="preserve">Source Code: </w:t>
+      </w:r>
+    </w:p>
+    <w:p>
+      <w:pPr>
+        <w:pStyle w:val="ListParagraph"/>
+        <w:numPr>
+          <w:ilvl w:val="0"/>
+          <w:numId w:val="9"/>
+        </w:numPr>
+        <w:tabs>
+          <w:tab w:val="left" w:pos="2484"/>
+        </w:tabs>
+        <w:rPr>
+          <w:sz w:val="24"/>
+          <w:szCs w:val="24"/>
+        </w:rPr>
+      </w:pPr>
+      <w:hyperlink r:id="rId7" w:history="1">
+        <w:r>
+          <w:rPr>
+            <w:rStyle w:val="Hyperlink"/>
+            <w:sz w:val="24"/>
+            <w:szCs w:val="24"/>
+          </w:rPr>
+          <w:t>https://github.com/codebuilder2018/website-builder</w:t>
+        </w:r>
+      </w:hyperlink>
+    </w:p>
+    <w:p>
+      <w:pPr>
+        <w:pStyle w:val="ListParagraph"/>
+        <w:numPr>
+          <w:ilvl w:val="0"/>
+          <w:numId w:val="9"/>
+        </w:numPr>
+        <w:tabs>
+          <w:tab w:val="left" w:pos="2484"/>
+        </w:tabs>
+        <w:rPr>
+          <w:sz w:val="24"/>
+          <w:szCs w:val="24"/>
+        </w:rPr>
+      </w:pPr>
+      <w:hyperlink r:id="rId8" w:history="1">
+        <w:r>
+          <w:rPr>
+            <w:rStyle w:val="Hyperlink"/>
+            <w:sz w:val="24"/>
+            <w:szCs w:val="24"/>
+          </w:rPr>
+          <w:t>https://github.com/codebuilder2018/website-builder.git</w:t>
+        </w:r>
+      </w:hyperlink>
+    </w:p>
+    <w:p>
+      <w:pPr>
+        <w:tabs>
+          <w:tab w:val="left" w:pos="2484"/>
+        </w:tabs>
+        <w:rPr>
+          <w:sz w:val="24"/>
+          <w:szCs w:val="24"/>
+        </w:rPr>
+      </w:pPr>
+      <w:r>
+        <w:rPr>
+          <w:b/>
+          <w:bCs/>
+          <w:sz w:val="24"/>
+          <w:szCs w:val="24"/>
+        </w:rPr>
+        <w:t>Video Link:</w:t>
+      </w:r>
+      <w:r>
+        <w:rPr>
+          <w:sz w:val="24"/>
+          <w:szCs w:val="24"/>
+        </w:rPr>
+        <w:t xml:space="preserve"> </w:t>
+      </w:r>
+      <w:r>
+        <w:rPr>
+          <w:sz w:val="24"/>
+          <w:szCs w:val="24"/>
+        </w:rPr>
+        <w:t>https://github.com/codebuilder2018/react-grapesjs/tree/master/zip-video</w:t>
+      </w:r>
+    </w:p>
+    <w:p>
+      <w:pPr>
+        <w:tabs>
+          <w:tab w:val="left" w:pos="2484"/>
+        </w:tabs>
+        <w:rPr>
           <w:sz w:val="24"/>
           <w:szCs w:val="24"/>
         </w:rPr>
@@ -1347,15 +1455,24 @@
           <w:szCs w:val="40"/>
           <w:u w:val="single"/>
         </w:rPr>
-        <w:lastRenderedPageBreak/>
-        <w:t>React-GrapeJs</w:t>
-      </w:r>
+        <w:t>React-</w:t>
+      </w:r>
+      <w:proofErr w:type="spellStart"/>
       <w:r>
         <w:rPr>
           <w:sz w:val="40"/>
           <w:szCs w:val="40"/>
           <w:u w:val="single"/>
         </w:rPr>
+        <w:t>GrapeJs</w:t>
+      </w:r>
+      <w:proofErr w:type="spellEnd"/>
+      <w:r>
+        <w:rPr>
+          <w:sz w:val="40"/>
+          <w:szCs w:val="40"/>
+          <w:u w:val="single"/>
+        </w:rPr>
         <w:t xml:space="preserve"> Components</w:t>
       </w:r>
     </w:p>
@@ -1397,7 +1514,23 @@
           <w:sz w:val="24"/>
           <w:szCs w:val="24"/>
         </w:rPr>
-        <w:t xml:space="preserve">pes Js are used to build the page </w:t>
+        <w:t xml:space="preserve">pes </w:t>
+      </w:r>
+      <w:proofErr w:type="spellStart"/>
+      <w:r>
+        <w:rPr>
+          <w:sz w:val="24"/>
+          <w:szCs w:val="24"/>
+        </w:rPr>
+        <w:t>Js</w:t>
+      </w:r>
+      <w:proofErr w:type="spellEnd"/>
+      <w:r>
+        <w:rPr>
+          <w:sz w:val="24"/>
+          <w:szCs w:val="24"/>
+        </w:rPr>
+        <w:t xml:space="preserve"> are used to build the page </w:t>
       </w:r>
       <w:r>
         <w:rPr>
@@ -1764,18 +1897,6 @@
           <w:tab w:val="left" w:pos="2484"/>
         </w:tabs>
         <w:rPr>
-          <w:rFonts w:ascii="Arial" w:hAnsi="Arial" w:cs="Arial"/>
-          <w:color w:val="202124"/>
-          <w:shd w:val="clear" w:color="auto" w:fill="FFFFFF"/>
-        </w:rPr>
-      </w:pPr>
-    </w:p>
-    <w:p>
-      <w:pPr>
-        <w:tabs>
-          <w:tab w:val="left" w:pos="2484"/>
-        </w:tabs>
-        <w:rPr>
           <w:b/>
           <w:bCs/>
           <w:sz w:val="24"/>
@@ -1812,14 +1933,7 @@
           <w:sz w:val="24"/>
           <w:szCs w:val="24"/>
         </w:rPr>
-        <w:t>React</w:t>
-      </w:r>
-      <w:r>
-        <w:rPr>
-          <w:sz w:val="24"/>
-          <w:szCs w:val="24"/>
-        </w:rPr>
-        <w:t>.js</w:t>
+        <w:t>React.js</w:t>
       </w:r>
     </w:p>
     <w:p>
@@ -1837,6 +1951,7 @@
           <w:szCs w:val="24"/>
         </w:rPr>
       </w:pPr>
+      <w:proofErr w:type="spellStart"/>
       <w:r>
         <w:rPr>
           <w:sz w:val="24"/>
@@ -1844,6 +1959,7 @@
         </w:rPr>
         <w:t>GrapesJs</w:t>
       </w:r>
+      <w:proofErr w:type="spellEnd"/>
     </w:p>
     <w:p>
       <w:pPr>
@@ -1929,6 +2045,7 @@
           <w:szCs w:val="24"/>
         </w:rPr>
       </w:pPr>
+      <w:proofErr w:type="spellStart"/>
       <w:r>
         <w:rPr>
           <w:sz w:val="24"/>
@@ -1936,6 +2053,7 @@
         </w:rPr>
         <w:t>JQuery</w:t>
       </w:r>
+      <w:proofErr w:type="spellEnd"/>
     </w:p>
     <w:p>
       <w:pPr>
@@ -1952,6 +2070,7 @@
           <w:szCs w:val="24"/>
         </w:rPr>
       </w:pPr>
+      <w:proofErr w:type="spellStart"/>
       <w:r>
         <w:rPr>
           <w:sz w:val="24"/>
@@ -1959,6 +2078,7 @@
         </w:rPr>
         <w:t>BootStrap</w:t>
       </w:r>
+      <w:proofErr w:type="spellEnd"/>
     </w:p>
     <w:p>
       <w:pPr>
@@ -1975,6 +2095,7 @@
           <w:szCs w:val="24"/>
         </w:rPr>
       </w:pPr>
+      <w:proofErr w:type="spellStart"/>
       <w:r>
         <w:rPr>
           <w:sz w:val="24"/>
@@ -1982,17 +2103,78 @@
         </w:rPr>
         <w:t>Axios</w:t>
       </w:r>
-    </w:p>
-    <w:p>
-      <w:pPr>
-        <w:tabs>
-          <w:tab w:val="left" w:pos="2484"/>
-        </w:tabs>
-        <w:rPr>
-          <w:sz w:val="24"/>
-          <w:szCs w:val="24"/>
-        </w:rPr>
-      </w:pPr>
+      <w:proofErr w:type="spellEnd"/>
+    </w:p>
+    <w:p>
+      <w:pPr>
+        <w:tabs>
+          <w:tab w:val="left" w:pos="2484"/>
+        </w:tabs>
+        <w:rPr>
+          <w:b/>
+          <w:bCs/>
+          <w:sz w:val="24"/>
+          <w:szCs w:val="24"/>
+        </w:rPr>
+      </w:pPr>
+      <w:r>
+        <w:rPr>
+          <w:b/>
+          <w:bCs/>
+          <w:sz w:val="24"/>
+          <w:szCs w:val="24"/>
+        </w:rPr>
+        <w:t xml:space="preserve">Source Code: </w:t>
+      </w:r>
+    </w:p>
+    <w:p>
+      <w:pPr>
+        <w:pStyle w:val="ListParagraph"/>
+        <w:numPr>
+          <w:ilvl w:val="0"/>
+          <w:numId w:val="8"/>
+        </w:numPr>
+        <w:tabs>
+          <w:tab w:val="left" w:pos="2484"/>
+        </w:tabs>
+        <w:rPr>
+          <w:sz w:val="24"/>
+          <w:szCs w:val="24"/>
+        </w:rPr>
+      </w:pPr>
+      <w:hyperlink r:id="rId9" w:history="1">
+        <w:r>
+          <w:rPr>
+            <w:rStyle w:val="Hyperlink"/>
+            <w:sz w:val="24"/>
+            <w:szCs w:val="24"/>
+          </w:rPr>
+          <w:t>https://github.com/codebuilder2018/react-grapesjs</w:t>
+        </w:r>
+      </w:hyperlink>
+    </w:p>
+    <w:p>
+      <w:pPr>
+        <w:pStyle w:val="ListParagraph"/>
+        <w:numPr>
+          <w:ilvl w:val="0"/>
+          <w:numId w:val="8"/>
+        </w:numPr>
+        <w:tabs>
+          <w:tab w:val="left" w:pos="2484"/>
+        </w:tabs>
+        <w:rPr>
+          <w:sz w:val="24"/>
+          <w:szCs w:val="24"/>
+        </w:rPr>
+      </w:pPr>
+      <w:r>
+        <w:rPr>
+          <w:sz w:val="24"/>
+          <w:szCs w:val="24"/>
+        </w:rPr>
+        <w:t>https://github.com/codebuilder2018/react-grapesjs.git</w:t>
+      </w:r>
     </w:p>
     <w:p>
       <w:pPr>
@@ -2209,6 +2391,95 @@
     </w:lvl>
   </w:abstractNum>
   <w:abstractNum w:abstractNumId="2" w15:restartNumberingAfterBreak="0">
+    <w:nsid w:val="44F35434"/>
+    <w:multiLevelType w:val="hybridMultilevel"/>
+    <w:tmpl w:val="425E8D86"/>
+    <w:lvl w:ilvl="0" w:tplc="FFFFFFFF">
+      <w:start w:val="1"/>
+      <w:numFmt w:val="decimal"/>
+      <w:lvlText w:val="%1."/>
+      <w:lvlJc w:val="left"/>
+      <w:pPr>
+        <w:ind w:left="720" w:hanging="360"/>
+      </w:pPr>
+      <w:rPr>
+        <w:rFonts w:hint="default"/>
+      </w:rPr>
+    </w:lvl>
+    <w:lvl w:ilvl="1" w:tplc="FFFFFFFF" w:tentative="1">
+      <w:start w:val="1"/>
+      <w:numFmt w:val="lowerLetter"/>
+      <w:lvlText w:val="%2."/>
+      <w:lvlJc w:val="left"/>
+      <w:pPr>
+        <w:ind w:left="1440" w:hanging="360"/>
+      </w:pPr>
+    </w:lvl>
+    <w:lvl w:ilvl="2" w:tplc="FFFFFFFF" w:tentative="1">
+      <w:start w:val="1"/>
+      <w:numFmt w:val="lowerRoman"/>
+      <w:lvlText w:val="%3."/>
+      <w:lvlJc w:val="right"/>
+      <w:pPr>
+        <w:ind w:left="2160" w:hanging="180"/>
+      </w:pPr>
+    </w:lvl>
+    <w:lvl w:ilvl="3" w:tplc="FFFFFFFF" w:tentative="1">
+      <w:start w:val="1"/>
+      <w:numFmt w:val="decimal"/>
+      <w:lvlText w:val="%4."/>
+      <w:lvlJc w:val="left"/>
+      <w:pPr>
+        <w:ind w:left="2880" w:hanging="360"/>
+      </w:pPr>
+    </w:lvl>
+    <w:lvl w:ilvl="4" w:tplc="FFFFFFFF" w:tentative="1">
+      <w:start w:val="1"/>
+      <w:numFmt w:val="lowerLetter"/>
+      <w:lvlText w:val="%5."/>
+      <w:lvlJc w:val="left"/>
+      <w:pPr>
+        <w:ind w:left="3600" w:hanging="360"/>
+      </w:pPr>
+    </w:lvl>
+    <w:lvl w:ilvl="5" w:tplc="FFFFFFFF" w:tentative="1">
+      <w:start w:val="1"/>
+      <w:numFmt w:val="lowerRoman"/>
+      <w:lvlText w:val="%6."/>
+      <w:lvlJc w:val="right"/>
+      <w:pPr>
+        <w:ind w:left="4320" w:hanging="180"/>
+      </w:pPr>
+    </w:lvl>
+    <w:lvl w:ilvl="6" w:tplc="FFFFFFFF" w:tentative="1">
+      <w:start w:val="1"/>
+      <w:numFmt w:val="decimal"/>
+      <w:lvlText w:val="%7."/>
+      <w:lvlJc w:val="left"/>
+      <w:pPr>
+        <w:ind w:left="5040" w:hanging="360"/>
+      </w:pPr>
+    </w:lvl>
+    <w:lvl w:ilvl="7" w:tplc="FFFFFFFF" w:tentative="1">
+      <w:start w:val="1"/>
+      <w:numFmt w:val="lowerLetter"/>
+      <w:lvlText w:val="%8."/>
+      <w:lvlJc w:val="left"/>
+      <w:pPr>
+        <w:ind w:left="5760" w:hanging="360"/>
+      </w:pPr>
+    </w:lvl>
+    <w:lvl w:ilvl="8" w:tplc="FFFFFFFF" w:tentative="1">
+      <w:start w:val="1"/>
+      <w:numFmt w:val="lowerRoman"/>
+      <w:lvlText w:val="%9."/>
+      <w:lvlJc w:val="right"/>
+      <w:pPr>
+        <w:ind w:left="6480" w:hanging="180"/>
+      </w:pPr>
+    </w:lvl>
+  </w:abstractNum>
+  <w:abstractNum w:abstractNumId="3" w15:restartNumberingAfterBreak="0">
     <w:nsid w:val="488A0B39"/>
     <w:multiLevelType w:val="hybridMultilevel"/>
     <w:tmpl w:val="0128D220"/>
@@ -2297,7 +2568,7 @@
       </w:pPr>
     </w:lvl>
   </w:abstractNum>
-  <w:abstractNum w:abstractNumId="3" w15:restartNumberingAfterBreak="0">
+  <w:abstractNum w:abstractNumId="4" w15:restartNumberingAfterBreak="0">
     <w:nsid w:val="5DA66A8C"/>
     <w:multiLevelType w:val="hybridMultilevel"/>
     <w:tmpl w:val="84344F2A"/>
@@ -2386,7 +2657,96 @@
       </w:pPr>
     </w:lvl>
   </w:abstractNum>
-  <w:abstractNum w:abstractNumId="4" w15:restartNumberingAfterBreak="0">
+  <w:abstractNum w:abstractNumId="5" w15:restartNumberingAfterBreak="0">
+    <w:nsid w:val="60D8126F"/>
+    <w:multiLevelType w:val="hybridMultilevel"/>
+    <w:tmpl w:val="3F3E86AE"/>
+    <w:lvl w:ilvl="0" w:tplc="70FCE790">
+      <w:start w:val="1"/>
+      <w:numFmt w:val="decimal"/>
+      <w:lvlText w:val="%1."/>
+      <w:lvlJc w:val="left"/>
+      <w:pPr>
+        <w:ind w:left="720" w:hanging="360"/>
+      </w:pPr>
+      <w:rPr>
+        <w:rFonts w:hint="default"/>
+      </w:rPr>
+    </w:lvl>
+    <w:lvl w:ilvl="1" w:tplc="40090019" w:tentative="1">
+      <w:start w:val="1"/>
+      <w:numFmt w:val="lowerLetter"/>
+      <w:lvlText w:val="%2."/>
+      <w:lvlJc w:val="left"/>
+      <w:pPr>
+        <w:ind w:left="1440" w:hanging="360"/>
+      </w:pPr>
+    </w:lvl>
+    <w:lvl w:ilvl="2" w:tplc="4009001B" w:tentative="1">
+      <w:start w:val="1"/>
+      <w:numFmt w:val="lowerRoman"/>
+      <w:lvlText w:val="%3."/>
+      <w:lvlJc w:val="right"/>
+      <w:pPr>
+        <w:ind w:left="2160" w:hanging="180"/>
+      </w:pPr>
+    </w:lvl>
+    <w:lvl w:ilvl="3" w:tplc="4009000F" w:tentative="1">
+      <w:start w:val="1"/>
+      <w:numFmt w:val="decimal"/>
+      <w:lvlText w:val="%4."/>
+      <w:lvlJc w:val="left"/>
+      <w:pPr>
+        <w:ind w:left="2880" w:hanging="360"/>
+      </w:pPr>
+    </w:lvl>
+    <w:lvl w:ilvl="4" w:tplc="40090019" w:tentative="1">
+      <w:start w:val="1"/>
+      <w:numFmt w:val="lowerLetter"/>
+      <w:lvlText w:val="%5."/>
+      <w:lvlJc w:val="left"/>
+      <w:pPr>
+        <w:ind w:left="3600" w:hanging="360"/>
+      </w:pPr>
+    </w:lvl>
+    <w:lvl w:ilvl="5" w:tplc="4009001B" w:tentative="1">
+      <w:start w:val="1"/>
+      <w:numFmt w:val="lowerRoman"/>
+      <w:lvlText w:val="%6."/>
+      <w:lvlJc w:val="right"/>
+      <w:pPr>
+        <w:ind w:left="4320" w:hanging="180"/>
+      </w:pPr>
+    </w:lvl>
+    <w:lvl w:ilvl="6" w:tplc="4009000F" w:tentative="1">
+      <w:start w:val="1"/>
+      <w:numFmt w:val="decimal"/>
+      <w:lvlText w:val="%7."/>
+      <w:lvlJc w:val="left"/>
+      <w:pPr>
+        <w:ind w:left="5040" w:hanging="360"/>
+      </w:pPr>
+    </w:lvl>
+    <w:lvl w:ilvl="7" w:tplc="40090019" w:tentative="1">
+      <w:start w:val="1"/>
+      <w:numFmt w:val="lowerLetter"/>
+      <w:lvlText w:val="%8."/>
+      <w:lvlJc w:val="left"/>
+      <w:pPr>
+        <w:ind w:left="5760" w:hanging="360"/>
+      </w:pPr>
+    </w:lvl>
+    <w:lvl w:ilvl="8" w:tplc="4009001B" w:tentative="1">
+      <w:start w:val="1"/>
+      <w:numFmt w:val="lowerRoman"/>
+      <w:lvlText w:val="%9."/>
+      <w:lvlJc w:val="right"/>
+      <w:pPr>
+        <w:ind w:left="6480" w:hanging="180"/>
+      </w:pPr>
+    </w:lvl>
+  </w:abstractNum>
+  <w:abstractNum w:abstractNumId="6" w15:restartNumberingAfterBreak="0">
     <w:nsid w:val="61205D0E"/>
     <w:multiLevelType w:val="hybridMultilevel"/>
     <w:tmpl w:val="778A6B46"/>
@@ -2475,7 +2835,96 @@
       </w:pPr>
     </w:lvl>
   </w:abstractNum>
-  <w:abstractNum w:abstractNumId="5" w15:restartNumberingAfterBreak="0">
+  <w:abstractNum w:abstractNumId="7" w15:restartNumberingAfterBreak="0">
+    <w:nsid w:val="73BF3CE0"/>
+    <w:multiLevelType w:val="hybridMultilevel"/>
+    <w:tmpl w:val="425E8D86"/>
+    <w:lvl w:ilvl="0" w:tplc="70FCE790">
+      <w:start w:val="1"/>
+      <w:numFmt w:val="decimal"/>
+      <w:lvlText w:val="%1."/>
+      <w:lvlJc w:val="left"/>
+      <w:pPr>
+        <w:ind w:left="720" w:hanging="360"/>
+      </w:pPr>
+      <w:rPr>
+        <w:rFonts w:hint="default"/>
+      </w:rPr>
+    </w:lvl>
+    <w:lvl w:ilvl="1" w:tplc="40090019" w:tentative="1">
+      <w:start w:val="1"/>
+      <w:numFmt w:val="lowerLetter"/>
+      <w:lvlText w:val="%2."/>
+      <w:lvlJc w:val="left"/>
+      <w:pPr>
+        <w:ind w:left="1440" w:hanging="360"/>
+      </w:pPr>
+    </w:lvl>
+    <w:lvl w:ilvl="2" w:tplc="4009001B" w:tentative="1">
+      <w:start w:val="1"/>
+      <w:numFmt w:val="lowerRoman"/>
+      <w:lvlText w:val="%3."/>
+      <w:lvlJc w:val="right"/>
+      <w:pPr>
+        <w:ind w:left="2160" w:hanging="180"/>
+      </w:pPr>
+    </w:lvl>
+    <w:lvl w:ilvl="3" w:tplc="4009000F" w:tentative="1">
+      <w:start w:val="1"/>
+      <w:numFmt w:val="decimal"/>
+      <w:lvlText w:val="%4."/>
+      <w:lvlJc w:val="left"/>
+      <w:pPr>
+        <w:ind w:left="2880" w:hanging="360"/>
+      </w:pPr>
+    </w:lvl>
+    <w:lvl w:ilvl="4" w:tplc="40090019" w:tentative="1">
+      <w:start w:val="1"/>
+      <w:numFmt w:val="lowerLetter"/>
+      <w:lvlText w:val="%5."/>
+      <w:lvlJc w:val="left"/>
+      <w:pPr>
+        <w:ind w:left="3600" w:hanging="360"/>
+      </w:pPr>
+    </w:lvl>
+    <w:lvl w:ilvl="5" w:tplc="4009001B" w:tentative="1">
+      <w:start w:val="1"/>
+      <w:numFmt w:val="lowerRoman"/>
+      <w:lvlText w:val="%6."/>
+      <w:lvlJc w:val="right"/>
+      <w:pPr>
+        <w:ind w:left="4320" w:hanging="180"/>
+      </w:pPr>
+    </w:lvl>
+    <w:lvl w:ilvl="6" w:tplc="4009000F" w:tentative="1">
+      <w:start w:val="1"/>
+      <w:numFmt w:val="decimal"/>
+      <w:lvlText w:val="%7."/>
+      <w:lvlJc w:val="left"/>
+      <w:pPr>
+        <w:ind w:left="5040" w:hanging="360"/>
+      </w:pPr>
+    </w:lvl>
+    <w:lvl w:ilvl="7" w:tplc="40090019" w:tentative="1">
+      <w:start w:val="1"/>
+      <w:numFmt w:val="lowerLetter"/>
+      <w:lvlText w:val="%8."/>
+      <w:lvlJc w:val="left"/>
+      <w:pPr>
+        <w:ind w:left="5760" w:hanging="360"/>
+      </w:pPr>
+    </w:lvl>
+    <w:lvl w:ilvl="8" w:tplc="4009001B" w:tentative="1">
+      <w:start w:val="1"/>
+      <w:numFmt w:val="lowerRoman"/>
+      <w:lvlText w:val="%9."/>
+      <w:lvlJc w:val="right"/>
+      <w:pPr>
+        <w:ind w:left="6480" w:hanging="180"/>
+      </w:pPr>
+    </w:lvl>
+  </w:abstractNum>
+  <w:abstractNum w:abstractNumId="8" w15:restartNumberingAfterBreak="0">
     <w:nsid w:val="7882658D"/>
     <w:multiLevelType w:val="hybridMultilevel"/>
     <w:tmpl w:val="778A6B46"/>
@@ -2565,22 +3014,31 @@
     </w:lvl>
   </w:abstractNum>
   <w:num w:numId="1" w16cid:durableId="1036539717">
-    <w:abstractNumId w:val="3"/>
+    <w:abstractNumId w:val="4"/>
   </w:num>
   <w:num w:numId="2" w16cid:durableId="1942298123">
     <w:abstractNumId w:val="0"/>
   </w:num>
   <w:num w:numId="3" w16cid:durableId="85466953">
-    <w:abstractNumId w:val="5"/>
+    <w:abstractNumId w:val="8"/>
   </w:num>
   <w:num w:numId="4" w16cid:durableId="72895183">
-    <w:abstractNumId w:val="2"/>
+    <w:abstractNumId w:val="3"/>
   </w:num>
   <w:num w:numId="5" w16cid:durableId="1060710756">
     <w:abstractNumId w:val="1"/>
   </w:num>
   <w:num w:numId="6" w16cid:durableId="753163392">
-    <w:abstractNumId w:val="4"/>
+    <w:abstractNumId w:val="6"/>
+  </w:num>
+  <w:num w:numId="7" w16cid:durableId="886600482">
+    <w:abstractNumId w:val="7"/>
+  </w:num>
+  <w:num w:numId="8" w16cid:durableId="193932916">
+    <w:abstractNumId w:val="2"/>
+  </w:num>
+  <w:num w:numId="9" w16cid:durableId="143277937">
+    <w:abstractNumId w:val="5"/>
   </w:num>
 </w:numbering>
 </file>
@@ -3023,6 +3481,29 @@
       <w:contextualSpacing/>
     </w:pPr>
   </w:style>
+  <w:style w:type="character" w:styleId="Hyperlink">
+    <w:name w:val="Hyperlink"/>
+    <w:basedOn w:val="DefaultParagraphFont"/>
+    <w:uiPriority w:val="99"/>
+    <w:unhideWhenUsed/>
+    <w:rsid w:val="00AB1296"/>
+    <w:rPr>
+      <w:color w:val="0563C1" w:themeColor="hyperlink"/>
+      <w:u w:val="single"/>
+    </w:rPr>
+  </w:style>
+  <w:style w:type="character" w:styleId="UnresolvedMention">
+    <w:name w:val="Unresolved Mention"/>
+    <w:basedOn w:val="DefaultParagraphFont"/>
+    <w:uiPriority w:val="99"/>
+    <w:semiHidden/>
+    <w:unhideWhenUsed/>
+    <w:rsid w:val="00AB1296"/>
+    <w:rPr>
+      <w:color w:val="605E5C"/>
+      <w:shd w:val="clear" w:color="auto" w:fill="E1DFDD"/>
+    </w:rPr>
+  </w:style>
 </w:styles>
 </file>
 

</xml_diff>